<commit_message>
Added cases for task 2 for mid term project
</commit_message>
<xml_diff>
--- a/EEET1368/mid-assignment/EEET1368_Midterm Assignment_Aditya_Prawira.docx
+++ b/EEET1368/mid-assignment/EEET1368_Midterm Assignment_Aditya_Prawira.docx
@@ -6,7 +6,7 @@
       <w:pPr>
         <w:rPr>
           <w:rFonts w:ascii="Times New Roman" w:eastAsia="Times New Roman" w:hAnsi="Times New Roman" w:cs="Times New Roman"/>
-          <w:color w:val="000000"/>
+          <w:color w:val="000000" w:themeColor="text1"/>
           <w:sz w:val="40"/>
           <w:szCs w:val="40"/>
           <w:bdr w:val="none" w:sz="0" w:space="0" w:color="auto" w:frame="1"/>
@@ -15,7 +15,7 @@
       <w:r>
         <w:rPr>
           <w:rFonts w:ascii="Times New Roman" w:eastAsia="Times New Roman" w:hAnsi="Times New Roman" w:cs="Times New Roman"/>
-          <w:color w:val="000000"/>
+          <w:color w:val="000000" w:themeColor="text1"/>
           <w:sz w:val="40"/>
           <w:szCs w:val="40"/>
           <w:bdr w:val="none" w:sz="0" w:space="0" w:color="auto" w:frame="1"/>
@@ -25,7 +25,7 @@
       <w:r>
         <w:rPr>
           <w:rFonts w:ascii="Times New Roman" w:eastAsia="Times New Roman" w:hAnsi="Times New Roman" w:cs="Times New Roman"/>
-          <w:color w:val="000000"/>
+          <w:color w:val="000000" w:themeColor="text1"/>
           <w:sz w:val="40"/>
           <w:szCs w:val="40"/>
           <w:bdr w:val="none" w:sz="0" w:space="0" w:color="auto" w:frame="1"/>
@@ -35,7 +35,7 @@
       <w:r>
         <w:rPr>
           <w:rFonts w:ascii="Times New Roman" w:eastAsia="Times New Roman" w:hAnsi="Times New Roman" w:cs="Times New Roman"/>
-          <w:color w:val="000000"/>
+          <w:color w:val="000000" w:themeColor="text1"/>
           <w:sz w:val="40"/>
           <w:szCs w:val="40"/>
           <w:bdr w:val="none" w:sz="0" w:space="0" w:color="auto" w:frame="1"/>
@@ -46,7 +46,7 @@
         <w:rPr>
           <w:rFonts w:ascii="Times New Roman" w:eastAsia="Times New Roman" w:hAnsi="Times New Roman" w:cs="Times New Roman"/>
           <w:noProof/>
-          <w:color w:val="000000"/>
+          <w:color w:val="000000" w:themeColor="text1"/>
           <w:sz w:val="40"/>
           <w:szCs w:val="40"/>
           <w:bdr w:val="none" w:sz="0" w:space="0" w:color="auto" w:frame="1"/>
@@ -103,7 +103,7 @@
       <w:r>
         <w:rPr>
           <w:rFonts w:ascii="Times New Roman" w:eastAsia="Times New Roman" w:hAnsi="Times New Roman" w:cs="Times New Roman"/>
-          <w:color w:val="000000"/>
+          <w:color w:val="000000" w:themeColor="text1"/>
           <w:sz w:val="40"/>
           <w:szCs w:val="40"/>
           <w:bdr w:val="none" w:sz="0" w:space="0" w:color="auto" w:frame="1"/>
@@ -115,6 +115,7 @@
       <w:pPr>
         <w:rPr>
           <w:rFonts w:ascii="Times New Roman" w:eastAsia="Times New Roman" w:hAnsi="Times New Roman" w:cs="Times New Roman"/>
+          <w:color w:val="000000" w:themeColor="text1"/>
         </w:rPr>
       </w:pPr>
     </w:p>
@@ -124,12 +125,13 @@
         <w:jc w:val="center"/>
         <w:rPr>
           <w:rFonts w:ascii="Times New Roman" w:eastAsia="Times New Roman" w:hAnsi="Times New Roman" w:cs="Times New Roman"/>
-        </w:rPr>
-      </w:pPr>
-      <w:r>
-        <w:rPr>
-          <w:rFonts w:ascii="Times New Roman" w:eastAsia="Times New Roman" w:hAnsi="Times New Roman" w:cs="Times New Roman"/>
-          <w:color w:val="000000"/>
+          <w:color w:val="000000" w:themeColor="text1"/>
+        </w:rPr>
+      </w:pPr>
+      <w:r>
+        <w:rPr>
+          <w:rFonts w:ascii="Times New Roman" w:eastAsia="Times New Roman" w:hAnsi="Times New Roman" w:cs="Times New Roman"/>
+          <w:color w:val="000000" w:themeColor="text1"/>
         </w:rPr>
         <w:t>Subject Code: EEET1368</w:t>
       </w:r>
@@ -140,19 +142,20 @@
         <w:jc w:val="center"/>
         <w:rPr>
           <w:rFonts w:ascii="Times New Roman" w:eastAsia="Times New Roman" w:hAnsi="Times New Roman" w:cs="Times New Roman"/>
-        </w:rPr>
-      </w:pPr>
-      <w:r>
-        <w:rPr>
-          <w:rFonts w:ascii="Times New Roman" w:eastAsia="Times New Roman" w:hAnsi="Times New Roman" w:cs="Times New Roman"/>
-          <w:color w:val="000000"/>
+          <w:color w:val="000000" w:themeColor="text1"/>
+        </w:rPr>
+      </w:pPr>
+      <w:r>
+        <w:rPr>
+          <w:rFonts w:ascii="Times New Roman" w:eastAsia="Times New Roman" w:hAnsi="Times New Roman" w:cs="Times New Roman"/>
+          <w:color w:val="000000" w:themeColor="text1"/>
         </w:rPr>
         <w:t xml:space="preserve">Assignment Title: </w:t>
       </w:r>
       <w:r>
         <w:rPr>
           <w:rFonts w:ascii="Times New Roman" w:eastAsia="Times New Roman" w:hAnsi="Times New Roman" w:cs="Times New Roman"/>
-          <w:color w:val="000000"/>
+          <w:color w:val="000000" w:themeColor="text1"/>
         </w:rPr>
         <w:t>Mid-semester Assignment</w:t>
       </w:r>
@@ -163,26 +166,27 @@
         <w:jc w:val="center"/>
         <w:rPr>
           <w:rFonts w:ascii="Times New Roman" w:eastAsia="Times New Roman" w:hAnsi="Times New Roman" w:cs="Times New Roman"/>
-        </w:rPr>
-      </w:pPr>
-      <w:r>
-        <w:rPr>
-          <w:rFonts w:ascii="Times New Roman" w:eastAsia="Times New Roman" w:hAnsi="Times New Roman" w:cs="Times New Roman"/>
-          <w:color w:val="000000"/>
+          <w:color w:val="000000" w:themeColor="text1"/>
+        </w:rPr>
+      </w:pPr>
+      <w:r>
+        <w:rPr>
+          <w:rFonts w:ascii="Times New Roman" w:eastAsia="Times New Roman" w:hAnsi="Times New Roman" w:cs="Times New Roman"/>
+          <w:color w:val="000000" w:themeColor="text1"/>
         </w:rPr>
         <w:t>Due date: April 1</w:t>
       </w:r>
       <w:r>
         <w:rPr>
           <w:rFonts w:ascii="Times New Roman" w:eastAsia="Times New Roman" w:hAnsi="Times New Roman" w:cs="Times New Roman"/>
-          <w:color w:val="000000"/>
+          <w:color w:val="000000" w:themeColor="text1"/>
         </w:rPr>
         <w:t>6</w:t>
       </w:r>
       <w:r>
         <w:rPr>
           <w:rFonts w:ascii="Times New Roman" w:eastAsia="Times New Roman" w:hAnsi="Times New Roman" w:cs="Times New Roman"/>
-          <w:color w:val="000000"/>
+          <w:color w:val="000000" w:themeColor="text1"/>
           <w:vertAlign w:val="superscript"/>
         </w:rPr>
         <w:t>th</w:t>
@@ -190,7 +194,7 @@
       <w:r>
         <w:rPr>
           <w:rFonts w:ascii="Times New Roman" w:eastAsia="Times New Roman" w:hAnsi="Times New Roman" w:cs="Times New Roman"/>
-          <w:color w:val="000000"/>
+          <w:color w:val="000000" w:themeColor="text1"/>
         </w:rPr>
         <w:t>, 2021</w:t>
       </w:r>
@@ -201,11 +205,13 @@
         <w:jc w:val="center"/>
         <w:rPr>
           <w:rFonts w:ascii="Times New Roman" w:eastAsia="Times New Roman" w:hAnsi="Times New Roman" w:cs="Times New Roman"/>
-        </w:rPr>
-      </w:pPr>
-      <w:r>
-        <w:rPr>
-          <w:rFonts w:ascii="Times New Roman" w:eastAsia="Times New Roman" w:hAnsi="Times New Roman" w:cs="Times New Roman"/>
+          <w:color w:val="000000" w:themeColor="text1"/>
+        </w:rPr>
+      </w:pPr>
+      <w:r>
+        <w:rPr>
+          <w:rFonts w:ascii="Times New Roman" w:eastAsia="Times New Roman" w:hAnsi="Times New Roman" w:cs="Times New Roman"/>
+          <w:color w:val="000000" w:themeColor="text1"/>
         </w:rPr>
         <w:t>Student Name: Aditya Prawira</w:t>
       </w:r>
@@ -216,11 +222,13 @@
         <w:jc w:val="center"/>
         <w:rPr>
           <w:rFonts w:ascii="Times New Roman" w:eastAsia="Times New Roman" w:hAnsi="Times New Roman" w:cs="Times New Roman"/>
-        </w:rPr>
-      </w:pPr>
-      <w:r>
-        <w:rPr>
-          <w:rFonts w:ascii="Times New Roman" w:eastAsia="Times New Roman" w:hAnsi="Times New Roman" w:cs="Times New Roman"/>
+          <w:color w:val="000000" w:themeColor="text1"/>
+        </w:rPr>
+      </w:pPr>
+      <w:r>
+        <w:rPr>
+          <w:rFonts w:ascii="Times New Roman" w:eastAsia="Times New Roman" w:hAnsi="Times New Roman" w:cs="Times New Roman"/>
+          <w:color w:val="000000" w:themeColor="text1"/>
         </w:rPr>
         <w:t>RMIT ID: S3859061</w:t>
       </w:r>
@@ -231,6 +239,7 @@
         <w:jc w:val="center"/>
         <w:rPr>
           <w:rFonts w:ascii="Times New Roman" w:eastAsia="Times New Roman" w:hAnsi="Times New Roman" w:cs="Times New Roman"/>
+          <w:color w:val="000000" w:themeColor="text1"/>
         </w:rPr>
       </w:pPr>
     </w:p>
@@ -240,6 +249,7 @@
         <w:jc w:val="center"/>
         <w:rPr>
           <w:rFonts w:ascii="Times New Roman" w:eastAsia="Times New Roman" w:hAnsi="Times New Roman" w:cs="Times New Roman"/>
+          <w:color w:val="000000" w:themeColor="text1"/>
         </w:rPr>
       </w:pPr>
     </w:p>
@@ -249,6 +259,7 @@
         <w:jc w:val="center"/>
         <w:rPr>
           <w:rFonts w:ascii="Times New Roman" w:eastAsia="Times New Roman" w:hAnsi="Times New Roman" w:cs="Times New Roman"/>
+          <w:color w:val="000000" w:themeColor="text1"/>
         </w:rPr>
       </w:pPr>
     </w:p>
@@ -258,6 +269,7 @@
         <w:jc w:val="center"/>
         <w:rPr>
           <w:rFonts w:ascii="Times New Roman" w:eastAsia="Times New Roman" w:hAnsi="Times New Roman" w:cs="Times New Roman"/>
+          <w:color w:val="000000" w:themeColor="text1"/>
         </w:rPr>
       </w:pPr>
     </w:p>
@@ -267,6 +279,7 @@
         <w:jc w:val="center"/>
         <w:rPr>
           <w:rFonts w:ascii="Times New Roman" w:eastAsia="Times New Roman" w:hAnsi="Times New Roman" w:cs="Times New Roman"/>
+          <w:color w:val="000000" w:themeColor="text1"/>
         </w:rPr>
       </w:pPr>
     </w:p>
@@ -276,6 +289,7 @@
         <w:jc w:val="center"/>
         <w:rPr>
           <w:rFonts w:ascii="Times New Roman" w:eastAsia="Times New Roman" w:hAnsi="Times New Roman" w:cs="Times New Roman"/>
+          <w:color w:val="000000" w:themeColor="text1"/>
         </w:rPr>
       </w:pPr>
     </w:p>
@@ -285,6 +299,7 @@
         <w:jc w:val="center"/>
         <w:rPr>
           <w:rFonts w:ascii="Times New Roman" w:eastAsia="Times New Roman" w:hAnsi="Times New Roman" w:cs="Times New Roman"/>
+          <w:color w:val="000000" w:themeColor="text1"/>
         </w:rPr>
       </w:pPr>
     </w:p>
@@ -294,68 +309,184 @@
         <w:jc w:val="center"/>
         <w:rPr>
           <w:rFonts w:ascii="Times New Roman" w:eastAsia="Times New Roman" w:hAnsi="Times New Roman" w:cs="Times New Roman"/>
+          <w:color w:val="000000" w:themeColor="text1"/>
         </w:rPr>
       </w:pPr>
     </w:p>
     <w:p>
       <w:pPr>
         <w:pStyle w:val="Heading1"/>
-      </w:pPr>
-      <w:r>
+        <w:rPr>
+          <w:rFonts w:ascii="Times New Roman" w:hAnsi="Times New Roman" w:cs="Times New Roman"/>
+          <w:color w:val="000000" w:themeColor="text1"/>
+        </w:rPr>
+      </w:pPr>
+      <w:r>
+        <w:rPr>
+          <w:rFonts w:ascii="Times New Roman" w:hAnsi="Times New Roman" w:cs="Times New Roman"/>
+          <w:color w:val="000000" w:themeColor="text1"/>
+        </w:rPr>
         <w:lastRenderedPageBreak/>
         <w:t>Part 1</w:t>
       </w:r>
     </w:p>
     <w:p>
-      <w:r>
+      <w:pPr>
+        <w:rPr>
+          <w:rFonts w:ascii="Times New Roman" w:hAnsi="Times New Roman" w:cs="Times New Roman"/>
+          <w:color w:val="000000" w:themeColor="text1"/>
+        </w:rPr>
+      </w:pPr>
+      <w:proofErr w:type="spellStart"/>
+      <w:r>
+        <w:rPr>
+          <w:rFonts w:ascii="Times New Roman" w:hAnsi="Times New Roman" w:cs="Times New Roman"/>
+          <w:color w:val="000000" w:themeColor="text1"/>
+        </w:rPr>
         <w:t>dddddd</w:t>
       </w:r>
-    </w:p>
-    <w:p/>
-    <w:p>
-      <w:pPr>
-        <w:pStyle w:val="Heading1"/>
-      </w:pPr>
-      <w:r>
-        <w:t>Part 2</w:t>
-      </w:r>
-    </w:p>
-    <w:p/>
-    <w:p>
-      <w:r>
-        <w:t>Ddddd</w:t>
-      </w:r>
-    </w:p>
-    <w:p/>
-    <w:p/>
-    <w:p>
-      <w:pPr>
-        <w:pStyle w:val="Heading1"/>
-      </w:pPr>
-      <w:r>
-        <w:t>Part 3</w:t>
-      </w:r>
-    </w:p>
-    <w:p>
-      <w:r>
-        <w:t>ddddd</w:t>
-      </w:r>
-    </w:p>
-    <w:p/>
-    <w:p>
-      <w:pPr>
-        <w:pStyle w:val="Heading1"/>
-      </w:pPr>
-      <w:r>
-        <w:t>Part 4</w:t>
-      </w:r>
-    </w:p>
-    <w:p>
-      <w:r>
-        <w:t>dddddd</w:t>
-      </w:r>
+      <w:proofErr w:type="spellEnd"/>
+    </w:p>
+    <w:p>
+      <w:pPr>
+        <w:rPr>
+          <w:rFonts w:ascii="Times New Roman" w:hAnsi="Times New Roman" w:cs="Times New Roman"/>
+          <w:color w:val="000000" w:themeColor="text1"/>
+        </w:rPr>
+      </w:pPr>
       <w:bookmarkStart w:id="0" w:name="_GoBack"/>
       <w:bookmarkEnd w:id="0"/>
+    </w:p>
+    <w:p>
+      <w:pPr>
+        <w:pStyle w:val="Heading1"/>
+        <w:rPr>
+          <w:rFonts w:ascii="Times New Roman" w:hAnsi="Times New Roman" w:cs="Times New Roman"/>
+          <w:color w:val="000000" w:themeColor="text1"/>
+        </w:rPr>
+      </w:pPr>
+      <w:r>
+        <w:rPr>
+          <w:rFonts w:ascii="Times New Roman" w:hAnsi="Times New Roman" w:cs="Times New Roman"/>
+          <w:color w:val="000000" w:themeColor="text1"/>
+        </w:rPr>
+        <w:t>Part 2</w:t>
+      </w:r>
+    </w:p>
+    <w:p>
+      <w:pPr>
+        <w:rPr>
+          <w:rFonts w:ascii="Times New Roman" w:hAnsi="Times New Roman" w:cs="Times New Roman"/>
+          <w:color w:val="000000" w:themeColor="text1"/>
+        </w:rPr>
+      </w:pPr>
+    </w:p>
+    <w:p>
+      <w:pPr>
+        <w:rPr>
+          <w:rFonts w:ascii="Times New Roman" w:hAnsi="Times New Roman" w:cs="Times New Roman"/>
+          <w:color w:val="000000" w:themeColor="text1"/>
+        </w:rPr>
+      </w:pPr>
+      <w:proofErr w:type="spellStart"/>
+      <w:r>
+        <w:rPr>
+          <w:rFonts w:ascii="Times New Roman" w:hAnsi="Times New Roman" w:cs="Times New Roman"/>
+          <w:color w:val="000000" w:themeColor="text1"/>
+        </w:rPr>
+        <w:t>Ddddd</w:t>
+      </w:r>
+      <w:proofErr w:type="spellEnd"/>
+    </w:p>
+    <w:p>
+      <w:pPr>
+        <w:rPr>
+          <w:rFonts w:ascii="Times New Roman" w:hAnsi="Times New Roman" w:cs="Times New Roman"/>
+          <w:color w:val="000000" w:themeColor="text1"/>
+        </w:rPr>
+      </w:pPr>
+    </w:p>
+    <w:p>
+      <w:pPr>
+        <w:rPr>
+          <w:rFonts w:ascii="Times New Roman" w:hAnsi="Times New Roman" w:cs="Times New Roman"/>
+          <w:color w:val="000000" w:themeColor="text1"/>
+        </w:rPr>
+      </w:pPr>
+    </w:p>
+    <w:p>
+      <w:pPr>
+        <w:pStyle w:val="Heading1"/>
+        <w:rPr>
+          <w:rFonts w:ascii="Times New Roman" w:hAnsi="Times New Roman" w:cs="Times New Roman"/>
+          <w:color w:val="000000" w:themeColor="text1"/>
+        </w:rPr>
+      </w:pPr>
+      <w:r>
+        <w:rPr>
+          <w:rFonts w:ascii="Times New Roman" w:hAnsi="Times New Roman" w:cs="Times New Roman"/>
+          <w:color w:val="000000" w:themeColor="text1"/>
+        </w:rPr>
+        <w:t>Part 3</w:t>
+      </w:r>
+    </w:p>
+    <w:p>
+      <w:pPr>
+        <w:rPr>
+          <w:rFonts w:ascii="Times New Roman" w:hAnsi="Times New Roman" w:cs="Times New Roman"/>
+          <w:color w:val="000000" w:themeColor="text1"/>
+        </w:rPr>
+      </w:pPr>
+      <w:proofErr w:type="spellStart"/>
+      <w:r>
+        <w:rPr>
+          <w:rFonts w:ascii="Times New Roman" w:hAnsi="Times New Roman" w:cs="Times New Roman"/>
+          <w:color w:val="000000" w:themeColor="text1"/>
+        </w:rPr>
+        <w:t>ddddd</w:t>
+      </w:r>
+      <w:proofErr w:type="spellEnd"/>
+    </w:p>
+    <w:p>
+      <w:pPr>
+        <w:rPr>
+          <w:rFonts w:ascii="Times New Roman" w:hAnsi="Times New Roman" w:cs="Times New Roman"/>
+          <w:color w:val="000000" w:themeColor="text1"/>
+        </w:rPr>
+      </w:pPr>
+    </w:p>
+    <w:p>
+      <w:pPr>
+        <w:pStyle w:val="Heading1"/>
+        <w:rPr>
+          <w:rFonts w:ascii="Times New Roman" w:hAnsi="Times New Roman" w:cs="Times New Roman"/>
+          <w:color w:val="000000" w:themeColor="text1"/>
+        </w:rPr>
+      </w:pPr>
+      <w:r>
+        <w:rPr>
+          <w:rFonts w:ascii="Times New Roman" w:hAnsi="Times New Roman" w:cs="Times New Roman"/>
+          <w:color w:val="000000" w:themeColor="text1"/>
+        </w:rPr>
+        <w:t>Part 4</w:t>
+      </w:r>
+    </w:p>
+    <w:p>
+      <w:pPr>
+        <w:rPr>
+          <w:rFonts w:ascii="Times New Roman" w:hAnsi="Times New Roman" w:cs="Times New Roman"/>
+          <w:color w:val="000000" w:themeColor="text1"/>
+        </w:rPr>
+      </w:pPr>
+      <w:proofErr w:type="spellStart"/>
+      <w:r>
+        <w:rPr>
+          <w:rFonts w:ascii="Times New Roman" w:hAnsi="Times New Roman" w:cs="Times New Roman"/>
+          <w:color w:val="000000" w:themeColor="text1"/>
+        </w:rPr>
+        <w:t>dddddd</w:t>
+      </w:r>
+      <w:proofErr w:type="spellEnd"/>
     </w:p>
     <w:sectPr>
       <w:pgSz w:w="11900" w:h="16840"/>

</xml_diff>